<commit_message>
update work hack questions
</commit_message>
<xml_diff>
--- a/4-Git/documents/Entrevista-Perguntas.docx
+++ b/4-Git/documents/Entrevista-Perguntas.docx
@@ -1,6 +1,6 @@
 
 <file path=word/document.xml><?xml version="1.0" encoding="utf-8"?>
-<w:document xmlns:wpc="http://schemas.microsoft.com/office/word/2010/wordprocessingCanvas" xmlns:cx="http://schemas.microsoft.com/office/drawing/2014/chartex" xmlns:cx1="http://schemas.microsoft.com/office/drawing/2015/9/8/chartex" xmlns:cx2="http://schemas.microsoft.com/office/drawing/2015/10/21/chartex" xmlns:cx3="http://schemas.microsoft.com/office/drawing/2016/5/9/chartex" xmlns:cx4="http://schemas.microsoft.com/office/drawing/2016/5/10/chartex" xmlns:cx5="http://schemas.microsoft.com/office/drawing/2016/5/11/chartex" xmlns:cx6="http://schemas.microsoft.com/office/drawing/2016/5/12/chartex" xmlns:cx7="http://schemas.microsoft.com/office/drawing/2016/5/13/chartex" xmlns:cx8="http://schemas.microsoft.com/office/drawing/2016/5/14/chartex" xmlns:mc="http://schemas.openxmlformats.org/markup-compatibility/2006" xmlns:aink="http://schemas.microsoft.com/office/drawing/2016/ink" xmlns:am3d="http://schemas.microsoft.com/office/drawing/2017/model3d" xmlns:o="urn:schemas-microsoft-com:office:office" xmlns:oel="http://schemas.microsoft.com/office/2019/extlst" xmlns:r="http://schemas.openxmlformats.org/officeDocument/2006/relationships" xmlns:m="http://schemas.openxmlformats.org/officeDocument/2006/math" xmlns:v="urn:schemas-microsoft-com:vml" xmlns:wp14="http://schemas.microsoft.com/office/word/2010/wordprocessingDrawing" xmlns:wp="http://schemas.openxmlformats.org/drawingml/2006/wordprocessingDrawing" xmlns:w10="urn:schemas-microsoft-com:office:word" xmlns:w="http://schemas.openxmlformats.org/wordprocessingml/2006/main" xmlns:w14="http://schemas.microsoft.com/office/word/2010/wordml" xmlns:w15="http://schemas.microsoft.com/office/word/2012/wordml" xmlns:w16cex="http://schemas.microsoft.com/office/word/2018/wordml/cex" xmlns:w16cid="http://schemas.microsoft.com/office/word/2016/wordml/cid" xmlns:w16="http://schemas.microsoft.com/office/word/2018/wordml" xmlns:w16du="http://schemas.microsoft.com/office/word/2023/wordml/word16du" xmlns:w16sdtdh="http://schemas.microsoft.com/office/word/2020/wordml/sdtdatahash" xmlns:w16se="http://schemas.microsoft.com/office/word/2015/wordml/symex" xmlns:wpg="http://schemas.microsoft.com/office/word/2010/wordprocessingGroup" xmlns:wpi="http://schemas.microsoft.com/office/word/2010/wordprocessingInk" xmlns:wne="http://schemas.microsoft.com/office/word/2006/wordml" xmlns:wps="http://schemas.microsoft.com/office/word/2010/wordprocessingShape" mc:Ignorable="w14 w15 w16se w16cid w16 w16cex w16sdtdh w16du wp14">
+<w:document xmlns:wpc="http://schemas.microsoft.com/office/word/2010/wordprocessingCanvas" xmlns:cx="http://schemas.microsoft.com/office/drawing/2014/chartex" xmlns:cx1="http://schemas.microsoft.com/office/drawing/2015/9/8/chartex" xmlns:cx2="http://schemas.microsoft.com/office/drawing/2015/10/21/chartex" xmlns:cx3="http://schemas.microsoft.com/office/drawing/2016/5/9/chartex" xmlns:cx4="http://schemas.microsoft.com/office/drawing/2016/5/10/chartex" xmlns:cx5="http://schemas.microsoft.com/office/drawing/2016/5/11/chartex" xmlns:cx6="http://schemas.microsoft.com/office/drawing/2016/5/12/chartex" xmlns:cx7="http://schemas.microsoft.com/office/drawing/2016/5/13/chartex" xmlns:cx8="http://schemas.microsoft.com/office/drawing/2016/5/14/chartex" xmlns:mc="http://schemas.openxmlformats.org/markup-compatibility/2006" xmlns:aink="http://schemas.microsoft.com/office/drawing/2016/ink" xmlns:am3d="http://schemas.microsoft.com/office/drawing/2017/model3d" xmlns:o="urn:schemas-microsoft-com:office:office" xmlns:oel="http://schemas.microsoft.com/office/2019/extlst" xmlns:r="http://schemas.openxmlformats.org/officeDocument/2006/relationships" xmlns:m="http://schemas.openxmlformats.org/officeDocument/2006/math" xmlns:v="urn:schemas-microsoft-com:vml" xmlns:wp14="http://schemas.microsoft.com/office/word/2010/wordprocessingDrawing" xmlns:wp="http://schemas.openxmlformats.org/drawingml/2006/wordprocessingDrawing" xmlns:w10="urn:schemas-microsoft-com:office:word" xmlns:w="http://schemas.openxmlformats.org/wordprocessingml/2006/main" xmlns:w14="http://schemas.microsoft.com/office/word/2010/wordml" xmlns:w15="http://schemas.microsoft.com/office/word/2012/wordml" xmlns:w16cex="http://schemas.microsoft.com/office/word/2018/wordml/cex" xmlns:w16cid="http://schemas.microsoft.com/office/word/2016/wordml/cid" xmlns:w16="http://schemas.microsoft.com/office/word/2018/wordml" xmlns:w16du="http://schemas.microsoft.com/office/word/2023/wordml/word16du" xmlns:w16sdtdh="http://schemas.microsoft.com/office/word/2020/wordml/sdtdatahash" xmlns:w16sdtfl="http://schemas.microsoft.com/office/word/2024/wordml/sdtformatlock" xmlns:w16se="http://schemas.microsoft.com/office/word/2015/wordml/symex" xmlns:wpg="http://schemas.microsoft.com/office/word/2010/wordprocessingGroup" xmlns:wpi="http://schemas.microsoft.com/office/word/2010/wordprocessingInk" xmlns:wne="http://schemas.microsoft.com/office/word/2006/wordml" xmlns:wps="http://schemas.microsoft.com/office/word/2010/wordprocessingShape" mc:Ignorable="w14 w15 w16se w16cid w16 w16cex w16sdtdh w16sdtfl w16du wp14">
   <w:body>
     <w:p>
       <w:pPr>
@@ -400,34 +400,6 @@
           <w:szCs w:val="24"/>
           <w:lang w:eastAsia="pt-BR"/>
         </w:rPr>
-        <w:t>Se você tivesse um orçamento ilimitado e pudesse comprar um presente para uma pessoa, o que você compraria e para quem você compraria?</w:t>
-      </w:r>
-    </w:p>
-    <w:p>
-      <w:pPr>
-        <w:pStyle w:val="PargrafodaLista"/>
-        <w:numPr>
-          <w:ilvl w:val="0"/>
-          <w:numId w:val="10"/>
-        </w:numPr>
-        <w:spacing w:after="120" w:line="240" w:lineRule="auto"/>
-        <w:ind w:right="141"/>
-        <w:rPr>
-          <w:rFonts w:ascii="Arial" w:eastAsia="Times New Roman" w:hAnsi="Arial" w:cs="Arial"/>
-          <w:kern w:val="36"/>
-          <w:sz w:val="24"/>
-          <w:szCs w:val="24"/>
-          <w:lang w:eastAsia="pt-BR"/>
-        </w:rPr>
-      </w:pPr>
-      <w:r>
-        <w:rPr>
-          <w:rFonts w:ascii="Arial" w:eastAsia="Times New Roman" w:hAnsi="Arial" w:cs="Arial"/>
-          <w:kern w:val="36"/>
-          <w:sz w:val="24"/>
-          <w:szCs w:val="24"/>
-          <w:lang w:eastAsia="pt-BR"/>
-        </w:rPr>
         <w:t xml:space="preserve">Por que deveríamos escolher você entre todos os candidatos? </w:t>
       </w:r>
     </w:p>
@@ -769,7 +741,6 @@
           <w:szCs w:val="24"/>
           <w:lang w:eastAsia="pt-BR"/>
         </w:rPr>
-        <w:lastRenderedPageBreak/>
         <w:t>O que</w:t>
       </w:r>
       <w:r>
@@ -858,6 +829,7 @@
           <w:szCs w:val="24"/>
           <w:lang w:eastAsia="pt-BR"/>
         </w:rPr>
+        <w:lastRenderedPageBreak/>
         <w:t>Quais são os seus pontos fortes e fracos? </w:t>
       </w:r>
       <w:r>
@@ -928,6 +900,46 @@
         </w:rPr>
         <w:t>omo você resolve um conflito interpessoal?</w:t>
       </w:r>
+      <w:r>
+        <w:rPr>
+          <w:rFonts w:ascii="Arial" w:eastAsia="Times New Roman" w:hAnsi="Arial" w:cs="Arial"/>
+          <w:kern w:val="36"/>
+          <w:sz w:val="24"/>
+          <w:szCs w:val="24"/>
+          <w:lang w:eastAsia="pt-BR"/>
+        </w:rPr>
+        <w:t xml:space="preserve"> </w:t>
+      </w:r>
+      <w:r>
+        <w:rPr>
+          <w:rFonts w:ascii="Arial" w:eastAsia="Times New Roman" w:hAnsi="Arial" w:cs="Arial"/>
+          <w:kern w:val="36"/>
+          <w:sz w:val="24"/>
+          <w:szCs w:val="24"/>
+          <w:lang w:eastAsia="pt-BR"/>
+        </w:rPr>
+        <w:t>(</w:t>
+      </w:r>
+      <w:r>
+        <w:rPr>
+          <w:rFonts w:ascii="Arial" w:eastAsia="Times New Roman" w:hAnsi="Arial" w:cs="Arial"/>
+          <w:kern w:val="36"/>
+          <w:sz w:val="24"/>
+          <w:szCs w:val="24"/>
+          <w:lang w:eastAsia="pt-BR"/>
+        </w:rPr>
+        <w:t>Pense em casos em que você resolveu conflitos.</w:t>
+      </w:r>
+      <w:r>
+        <w:rPr>
+          <w:rFonts w:ascii="Arial" w:eastAsia="Times New Roman" w:hAnsi="Arial" w:cs="Arial"/>
+          <w:kern w:val="36"/>
+          <w:sz w:val="24"/>
+          <w:szCs w:val="24"/>
+          <w:lang w:eastAsia="pt-BR"/>
+        </w:rPr>
+        <w:t>)</w:t>
+      </w:r>
     </w:p>
     <w:p>
       <w:pPr>
@@ -1154,7 +1166,7 @@
           <w:szCs w:val="24"/>
           <w:lang w:eastAsia="pt-BR"/>
         </w:rPr>
-        <w:t>Pense em casos específicos em que você resolveu conflitos.</w:t>
+        <w:t>Pense em casos em que você resolveu conflitos.</w:t>
       </w:r>
       <w:r>
         <w:rPr>
@@ -1324,7 +1336,27 @@
           <w:szCs w:val="24"/>
           <w:lang w:eastAsia="pt-BR"/>
         </w:rPr>
-        <w:t>Qual a sua principal característica no perfil profissional que ajuda a desempenhar o trabalho?</w:t>
+        <w:t>Qual a sua principal característica que</w:t>
+      </w:r>
+      <w:r>
+        <w:rPr>
+          <w:rFonts w:ascii="Arial" w:eastAsia="Times New Roman" w:hAnsi="Arial" w:cs="Arial"/>
+          <w:kern w:val="36"/>
+          <w:sz w:val="24"/>
+          <w:szCs w:val="24"/>
+          <w:lang w:eastAsia="pt-BR"/>
+        </w:rPr>
+        <w:t xml:space="preserve"> te</w:t>
+      </w:r>
+      <w:r>
+        <w:rPr>
+          <w:rFonts w:ascii="Arial" w:eastAsia="Times New Roman" w:hAnsi="Arial" w:cs="Arial"/>
+          <w:kern w:val="36"/>
+          <w:sz w:val="24"/>
+          <w:szCs w:val="24"/>
+          <w:lang w:eastAsia="pt-BR"/>
+        </w:rPr>
+        <w:t xml:space="preserve"> ajuda a desempenhar o trabalho?</w:t>
       </w:r>
       <w:r>
         <w:rPr>
@@ -1382,7 +1414,7 @@
           <w:szCs w:val="24"/>
           <w:lang w:eastAsia="pt-BR"/>
         </w:rPr>
-        <w:t>O que você tem que não está plenamente desenvolvido para fazer um trabalho ainda melhor?</w:t>
+        <w:t>O que você tem que não está plenamente desenvolvido para fazer um trabalho melhor?</w:t>
       </w:r>
       <w:r>
         <w:rPr>
@@ -1523,6 +1555,16 @@
         </w:rPr>
         <w:t>.</w:t>
       </w:r>
+      <w:r>
+        <w:rPr>
+          <w:rFonts w:ascii="Arial" w:eastAsia="Times New Roman" w:hAnsi="Arial" w:cs="Arial"/>
+          <w:kern w:val="36"/>
+          <w:sz w:val="24"/>
+          <w:szCs w:val="24"/>
+          <w:lang w:eastAsia="pt-BR"/>
+        </w:rPr>
+        <w:t xml:space="preserve"> (Pausas são necessárias)</w:t>
+      </w:r>
     </w:p>
     <w:p>
       <w:pPr>
@@ -1559,7 +1601,7 @@
           <w:szCs w:val="24"/>
           <w:lang w:eastAsia="pt-BR"/>
         </w:rPr>
-        <w:t>.</w:t>
+        <w:t>!</w:t>
       </w:r>
     </w:p>
     <w:p>
@@ -1796,7 +1838,7 @@
 </file>
 
 <file path=word/endnotes.xml><?xml version="1.0" encoding="utf-8"?>
-<w:endnotes xmlns:wpc="http://schemas.microsoft.com/office/word/2010/wordprocessingCanvas" xmlns:cx="http://schemas.microsoft.com/office/drawing/2014/chartex" xmlns:cx1="http://schemas.microsoft.com/office/drawing/2015/9/8/chartex" xmlns:cx2="http://schemas.microsoft.com/office/drawing/2015/10/21/chartex" xmlns:cx3="http://schemas.microsoft.com/office/drawing/2016/5/9/chartex" xmlns:cx4="http://schemas.microsoft.com/office/drawing/2016/5/10/chartex" xmlns:cx5="http://schemas.microsoft.com/office/drawing/2016/5/11/chartex" xmlns:cx6="http://schemas.microsoft.com/office/drawing/2016/5/12/chartex" xmlns:cx7="http://schemas.microsoft.com/office/drawing/2016/5/13/chartex" xmlns:cx8="http://schemas.microsoft.com/office/drawing/2016/5/14/chartex" xmlns:mc="http://schemas.openxmlformats.org/markup-compatibility/2006" xmlns:aink="http://schemas.microsoft.com/office/drawing/2016/ink" xmlns:am3d="http://schemas.microsoft.com/office/drawing/2017/model3d" xmlns:o="urn:schemas-microsoft-com:office:office" xmlns:oel="http://schemas.microsoft.com/office/2019/extlst" xmlns:r="http://schemas.openxmlformats.org/officeDocument/2006/relationships" xmlns:m="http://schemas.openxmlformats.org/officeDocument/2006/math" xmlns:v="urn:schemas-microsoft-com:vml" xmlns:wp14="http://schemas.microsoft.com/office/word/2010/wordprocessingDrawing" xmlns:wp="http://schemas.openxmlformats.org/drawingml/2006/wordprocessingDrawing" xmlns:w10="urn:schemas-microsoft-com:office:word" xmlns:w="http://schemas.openxmlformats.org/wordprocessingml/2006/main" xmlns:w14="http://schemas.microsoft.com/office/word/2010/wordml" xmlns:w15="http://schemas.microsoft.com/office/word/2012/wordml" xmlns:w16cex="http://schemas.microsoft.com/office/word/2018/wordml/cex" xmlns:w16cid="http://schemas.microsoft.com/office/word/2016/wordml/cid" xmlns:w16="http://schemas.microsoft.com/office/word/2018/wordml" xmlns:w16du="http://schemas.microsoft.com/office/word/2023/wordml/word16du" xmlns:w16sdtdh="http://schemas.microsoft.com/office/word/2020/wordml/sdtdatahash" xmlns:w16se="http://schemas.microsoft.com/office/word/2015/wordml/symex" xmlns:wpg="http://schemas.microsoft.com/office/word/2010/wordprocessingGroup" xmlns:wpi="http://schemas.microsoft.com/office/word/2010/wordprocessingInk" xmlns:wne="http://schemas.microsoft.com/office/word/2006/wordml" xmlns:wps="http://schemas.microsoft.com/office/word/2010/wordprocessingShape" mc:Ignorable="w14 w15 w16se w16cid w16 w16cex w16sdtdh w16du wp14">
+<w:endnotes xmlns:wpc="http://schemas.microsoft.com/office/word/2010/wordprocessingCanvas" xmlns:cx="http://schemas.microsoft.com/office/drawing/2014/chartex" xmlns:cx1="http://schemas.microsoft.com/office/drawing/2015/9/8/chartex" xmlns:cx2="http://schemas.microsoft.com/office/drawing/2015/10/21/chartex" xmlns:cx3="http://schemas.microsoft.com/office/drawing/2016/5/9/chartex" xmlns:cx4="http://schemas.microsoft.com/office/drawing/2016/5/10/chartex" xmlns:cx5="http://schemas.microsoft.com/office/drawing/2016/5/11/chartex" xmlns:cx6="http://schemas.microsoft.com/office/drawing/2016/5/12/chartex" xmlns:cx7="http://schemas.microsoft.com/office/drawing/2016/5/13/chartex" xmlns:cx8="http://schemas.microsoft.com/office/drawing/2016/5/14/chartex" xmlns:mc="http://schemas.openxmlformats.org/markup-compatibility/2006" xmlns:aink="http://schemas.microsoft.com/office/drawing/2016/ink" xmlns:am3d="http://schemas.microsoft.com/office/drawing/2017/model3d" xmlns:o="urn:schemas-microsoft-com:office:office" xmlns:oel="http://schemas.microsoft.com/office/2019/extlst" xmlns:r="http://schemas.openxmlformats.org/officeDocument/2006/relationships" xmlns:m="http://schemas.openxmlformats.org/officeDocument/2006/math" xmlns:v="urn:schemas-microsoft-com:vml" xmlns:wp14="http://schemas.microsoft.com/office/word/2010/wordprocessingDrawing" xmlns:wp="http://schemas.openxmlformats.org/drawingml/2006/wordprocessingDrawing" xmlns:w10="urn:schemas-microsoft-com:office:word" xmlns:w="http://schemas.openxmlformats.org/wordprocessingml/2006/main" xmlns:w14="http://schemas.microsoft.com/office/word/2010/wordml" xmlns:w15="http://schemas.microsoft.com/office/word/2012/wordml" xmlns:w16cex="http://schemas.microsoft.com/office/word/2018/wordml/cex" xmlns:w16cid="http://schemas.microsoft.com/office/word/2016/wordml/cid" xmlns:w16="http://schemas.microsoft.com/office/word/2018/wordml" xmlns:w16du="http://schemas.microsoft.com/office/word/2023/wordml/word16du" xmlns:w16sdtdh="http://schemas.microsoft.com/office/word/2020/wordml/sdtdatahash" xmlns:w16sdtfl="http://schemas.microsoft.com/office/word/2024/wordml/sdtformatlock" xmlns:w16se="http://schemas.microsoft.com/office/word/2015/wordml/symex" xmlns:wpg="http://schemas.microsoft.com/office/word/2010/wordprocessingGroup" xmlns:wpi="http://schemas.microsoft.com/office/word/2010/wordprocessingInk" xmlns:wne="http://schemas.microsoft.com/office/word/2006/wordml" xmlns:wps="http://schemas.microsoft.com/office/word/2010/wordprocessingShape" mc:Ignorable="w14 w15 w16se w16cid w16 w16cex w16sdtdh w16sdtfl w16du wp14">
   <w:endnote w:type="separator" w:id="-1">
     <w:p>
       <w:pPr>
@@ -1821,7 +1863,7 @@
 </file>
 
 <file path=word/footnotes.xml><?xml version="1.0" encoding="utf-8"?>
-<w:footnotes xmlns:wpc="http://schemas.microsoft.com/office/word/2010/wordprocessingCanvas" xmlns:cx="http://schemas.microsoft.com/office/drawing/2014/chartex" xmlns:cx1="http://schemas.microsoft.com/office/drawing/2015/9/8/chartex" xmlns:cx2="http://schemas.microsoft.com/office/drawing/2015/10/21/chartex" xmlns:cx3="http://schemas.microsoft.com/office/drawing/2016/5/9/chartex" xmlns:cx4="http://schemas.microsoft.com/office/drawing/2016/5/10/chartex" xmlns:cx5="http://schemas.microsoft.com/office/drawing/2016/5/11/chartex" xmlns:cx6="http://schemas.microsoft.com/office/drawing/2016/5/12/chartex" xmlns:cx7="http://schemas.microsoft.com/office/drawing/2016/5/13/chartex" xmlns:cx8="http://schemas.microsoft.com/office/drawing/2016/5/14/chartex" xmlns:mc="http://schemas.openxmlformats.org/markup-compatibility/2006" xmlns:aink="http://schemas.microsoft.com/office/drawing/2016/ink" xmlns:am3d="http://schemas.microsoft.com/office/drawing/2017/model3d" xmlns:o="urn:schemas-microsoft-com:office:office" xmlns:oel="http://schemas.microsoft.com/office/2019/extlst" xmlns:r="http://schemas.openxmlformats.org/officeDocument/2006/relationships" xmlns:m="http://schemas.openxmlformats.org/officeDocument/2006/math" xmlns:v="urn:schemas-microsoft-com:vml" xmlns:wp14="http://schemas.microsoft.com/office/word/2010/wordprocessingDrawing" xmlns:wp="http://schemas.openxmlformats.org/drawingml/2006/wordprocessingDrawing" xmlns:w10="urn:schemas-microsoft-com:office:word" xmlns:w="http://schemas.openxmlformats.org/wordprocessingml/2006/main" xmlns:w14="http://schemas.microsoft.com/office/word/2010/wordml" xmlns:w15="http://schemas.microsoft.com/office/word/2012/wordml" xmlns:w16cex="http://schemas.microsoft.com/office/word/2018/wordml/cex" xmlns:w16cid="http://schemas.microsoft.com/office/word/2016/wordml/cid" xmlns:w16="http://schemas.microsoft.com/office/word/2018/wordml" xmlns:w16du="http://schemas.microsoft.com/office/word/2023/wordml/word16du" xmlns:w16sdtdh="http://schemas.microsoft.com/office/word/2020/wordml/sdtdatahash" xmlns:w16se="http://schemas.microsoft.com/office/word/2015/wordml/symex" xmlns:wpg="http://schemas.microsoft.com/office/word/2010/wordprocessingGroup" xmlns:wpi="http://schemas.microsoft.com/office/word/2010/wordprocessingInk" xmlns:wne="http://schemas.microsoft.com/office/word/2006/wordml" xmlns:wps="http://schemas.microsoft.com/office/word/2010/wordprocessingShape" mc:Ignorable="w14 w15 w16se w16cid w16 w16cex w16sdtdh w16du wp14">
+<w:footnotes xmlns:wpc="http://schemas.microsoft.com/office/word/2010/wordprocessingCanvas" xmlns:cx="http://schemas.microsoft.com/office/drawing/2014/chartex" xmlns:cx1="http://schemas.microsoft.com/office/drawing/2015/9/8/chartex" xmlns:cx2="http://schemas.microsoft.com/office/drawing/2015/10/21/chartex" xmlns:cx3="http://schemas.microsoft.com/office/drawing/2016/5/9/chartex" xmlns:cx4="http://schemas.microsoft.com/office/drawing/2016/5/10/chartex" xmlns:cx5="http://schemas.microsoft.com/office/drawing/2016/5/11/chartex" xmlns:cx6="http://schemas.microsoft.com/office/drawing/2016/5/12/chartex" xmlns:cx7="http://schemas.microsoft.com/office/drawing/2016/5/13/chartex" xmlns:cx8="http://schemas.microsoft.com/office/drawing/2016/5/14/chartex" xmlns:mc="http://schemas.openxmlformats.org/markup-compatibility/2006" xmlns:aink="http://schemas.microsoft.com/office/drawing/2016/ink" xmlns:am3d="http://schemas.microsoft.com/office/drawing/2017/model3d" xmlns:o="urn:schemas-microsoft-com:office:office" xmlns:oel="http://schemas.microsoft.com/office/2019/extlst" xmlns:r="http://schemas.openxmlformats.org/officeDocument/2006/relationships" xmlns:m="http://schemas.openxmlformats.org/officeDocument/2006/math" xmlns:v="urn:schemas-microsoft-com:vml" xmlns:wp14="http://schemas.microsoft.com/office/word/2010/wordprocessingDrawing" xmlns:wp="http://schemas.openxmlformats.org/drawingml/2006/wordprocessingDrawing" xmlns:w10="urn:schemas-microsoft-com:office:word" xmlns:w="http://schemas.openxmlformats.org/wordprocessingml/2006/main" xmlns:w14="http://schemas.microsoft.com/office/word/2010/wordml" xmlns:w15="http://schemas.microsoft.com/office/word/2012/wordml" xmlns:w16cex="http://schemas.microsoft.com/office/word/2018/wordml/cex" xmlns:w16cid="http://schemas.microsoft.com/office/word/2016/wordml/cid" xmlns:w16="http://schemas.microsoft.com/office/word/2018/wordml" xmlns:w16du="http://schemas.microsoft.com/office/word/2023/wordml/word16du" xmlns:w16sdtdh="http://schemas.microsoft.com/office/word/2020/wordml/sdtdatahash" xmlns:w16sdtfl="http://schemas.microsoft.com/office/word/2024/wordml/sdtformatlock" xmlns:w16se="http://schemas.microsoft.com/office/word/2015/wordml/symex" xmlns:wpg="http://schemas.microsoft.com/office/word/2010/wordprocessingGroup" xmlns:wpi="http://schemas.microsoft.com/office/word/2010/wordprocessingInk" xmlns:wne="http://schemas.microsoft.com/office/word/2006/wordml" xmlns:wps="http://schemas.microsoft.com/office/word/2010/wordprocessingShape" mc:Ignorable="w14 w15 w16se w16cid w16 w16cex w16sdtdh w16sdtfl w16du wp14">
   <w:footnote w:type="separator" w:id="-1">
     <w:p>
       <w:pPr>
@@ -1846,7 +1888,7 @@
 </file>
 
 <file path=word/header1.xml><?xml version="1.0" encoding="utf-8"?>
-<w:hdr xmlns:wpc="http://schemas.microsoft.com/office/word/2010/wordprocessingCanvas" xmlns:cx="http://schemas.microsoft.com/office/drawing/2014/chartex" xmlns:cx1="http://schemas.microsoft.com/office/drawing/2015/9/8/chartex" xmlns:cx2="http://schemas.microsoft.com/office/drawing/2015/10/21/chartex" xmlns:cx3="http://schemas.microsoft.com/office/drawing/2016/5/9/chartex" xmlns:cx4="http://schemas.microsoft.com/office/drawing/2016/5/10/chartex" xmlns:cx5="http://schemas.microsoft.com/office/drawing/2016/5/11/chartex" xmlns:cx6="http://schemas.microsoft.com/office/drawing/2016/5/12/chartex" xmlns:cx7="http://schemas.microsoft.com/office/drawing/2016/5/13/chartex" xmlns:cx8="http://schemas.microsoft.com/office/drawing/2016/5/14/chartex" xmlns:mc="http://schemas.openxmlformats.org/markup-compatibility/2006" xmlns:aink="http://schemas.microsoft.com/office/drawing/2016/ink" xmlns:am3d="http://schemas.microsoft.com/office/drawing/2017/model3d" xmlns:o="urn:schemas-microsoft-com:office:office" xmlns:oel="http://schemas.microsoft.com/office/2019/extlst" xmlns:r="http://schemas.openxmlformats.org/officeDocument/2006/relationships" xmlns:m="http://schemas.openxmlformats.org/officeDocument/2006/math" xmlns:v="urn:schemas-microsoft-com:vml" xmlns:wp14="http://schemas.microsoft.com/office/word/2010/wordprocessingDrawing" xmlns:wp="http://schemas.openxmlformats.org/drawingml/2006/wordprocessingDrawing" xmlns:w10="urn:schemas-microsoft-com:office:word" xmlns:w="http://schemas.openxmlformats.org/wordprocessingml/2006/main" xmlns:w14="http://schemas.microsoft.com/office/word/2010/wordml" xmlns:w15="http://schemas.microsoft.com/office/word/2012/wordml" xmlns:w16cex="http://schemas.microsoft.com/office/word/2018/wordml/cex" xmlns:w16cid="http://schemas.microsoft.com/office/word/2016/wordml/cid" xmlns:w16="http://schemas.microsoft.com/office/word/2018/wordml" xmlns:w16du="http://schemas.microsoft.com/office/word/2023/wordml/word16du" xmlns:w16sdtdh="http://schemas.microsoft.com/office/word/2020/wordml/sdtdatahash" xmlns:w16se="http://schemas.microsoft.com/office/word/2015/wordml/symex" xmlns:wpg="http://schemas.microsoft.com/office/word/2010/wordprocessingGroup" xmlns:wpi="http://schemas.microsoft.com/office/word/2010/wordprocessingInk" xmlns:wne="http://schemas.microsoft.com/office/word/2006/wordml" xmlns:wps="http://schemas.microsoft.com/office/word/2010/wordprocessingShape" mc:Ignorable="w14 w15 w16se w16cid w16 w16cex w16sdtdh w16du wp14">
+<w:hdr xmlns:wpc="http://schemas.microsoft.com/office/word/2010/wordprocessingCanvas" xmlns:cx="http://schemas.microsoft.com/office/drawing/2014/chartex" xmlns:cx1="http://schemas.microsoft.com/office/drawing/2015/9/8/chartex" xmlns:cx2="http://schemas.microsoft.com/office/drawing/2015/10/21/chartex" xmlns:cx3="http://schemas.microsoft.com/office/drawing/2016/5/9/chartex" xmlns:cx4="http://schemas.microsoft.com/office/drawing/2016/5/10/chartex" xmlns:cx5="http://schemas.microsoft.com/office/drawing/2016/5/11/chartex" xmlns:cx6="http://schemas.microsoft.com/office/drawing/2016/5/12/chartex" xmlns:cx7="http://schemas.microsoft.com/office/drawing/2016/5/13/chartex" xmlns:cx8="http://schemas.microsoft.com/office/drawing/2016/5/14/chartex" xmlns:mc="http://schemas.openxmlformats.org/markup-compatibility/2006" xmlns:aink="http://schemas.microsoft.com/office/drawing/2016/ink" xmlns:am3d="http://schemas.microsoft.com/office/drawing/2017/model3d" xmlns:o="urn:schemas-microsoft-com:office:office" xmlns:oel="http://schemas.microsoft.com/office/2019/extlst" xmlns:r="http://schemas.openxmlformats.org/officeDocument/2006/relationships" xmlns:m="http://schemas.openxmlformats.org/officeDocument/2006/math" xmlns:v="urn:schemas-microsoft-com:vml" xmlns:wp14="http://schemas.microsoft.com/office/word/2010/wordprocessingDrawing" xmlns:wp="http://schemas.openxmlformats.org/drawingml/2006/wordprocessingDrawing" xmlns:w10="urn:schemas-microsoft-com:office:word" xmlns:w="http://schemas.openxmlformats.org/wordprocessingml/2006/main" xmlns:w14="http://schemas.microsoft.com/office/word/2010/wordml" xmlns:w15="http://schemas.microsoft.com/office/word/2012/wordml" xmlns:w16cex="http://schemas.microsoft.com/office/word/2018/wordml/cex" xmlns:w16cid="http://schemas.microsoft.com/office/word/2016/wordml/cid" xmlns:w16="http://schemas.microsoft.com/office/word/2018/wordml" xmlns:w16du="http://schemas.microsoft.com/office/word/2023/wordml/word16du" xmlns:w16sdtdh="http://schemas.microsoft.com/office/word/2020/wordml/sdtdatahash" xmlns:w16sdtfl="http://schemas.microsoft.com/office/word/2024/wordml/sdtformatlock" xmlns:w16se="http://schemas.microsoft.com/office/word/2015/wordml/symex" xmlns:wpg="http://schemas.microsoft.com/office/word/2010/wordprocessingGroup" xmlns:wpi="http://schemas.microsoft.com/office/word/2010/wordprocessingInk" xmlns:wne="http://schemas.microsoft.com/office/word/2006/wordml" xmlns:wps="http://schemas.microsoft.com/office/word/2010/wordprocessingShape" mc:Ignorable="w14 w15 w16se w16cid w16 w16cex w16sdtdh w16sdtfl w16du wp14">
   <w:p>
     <w:pPr>
       <w:tabs>
@@ -2180,7 +2222,7 @@
 </file>
 
 <file path=word/numbering.xml><?xml version="1.0" encoding="utf-8"?>
-<w:numbering xmlns:wpc="http://schemas.microsoft.com/office/word/2010/wordprocessingCanvas" xmlns:cx="http://schemas.microsoft.com/office/drawing/2014/chartex" xmlns:cx1="http://schemas.microsoft.com/office/drawing/2015/9/8/chartex" xmlns:cx2="http://schemas.microsoft.com/office/drawing/2015/10/21/chartex" xmlns:cx3="http://schemas.microsoft.com/office/drawing/2016/5/9/chartex" xmlns:cx4="http://schemas.microsoft.com/office/drawing/2016/5/10/chartex" xmlns:cx5="http://schemas.microsoft.com/office/drawing/2016/5/11/chartex" xmlns:cx6="http://schemas.microsoft.com/office/drawing/2016/5/12/chartex" xmlns:cx7="http://schemas.microsoft.com/office/drawing/2016/5/13/chartex" xmlns:cx8="http://schemas.microsoft.com/office/drawing/2016/5/14/chartex" xmlns:mc="http://schemas.openxmlformats.org/markup-compatibility/2006" xmlns:aink="http://schemas.microsoft.com/office/drawing/2016/ink" xmlns:am3d="http://schemas.microsoft.com/office/drawing/2017/model3d" xmlns:o="urn:schemas-microsoft-com:office:office" xmlns:oel="http://schemas.microsoft.com/office/2019/extlst" xmlns:r="http://schemas.openxmlformats.org/officeDocument/2006/relationships" xmlns:m="http://schemas.openxmlformats.org/officeDocument/2006/math" xmlns:v="urn:schemas-microsoft-com:vml" xmlns:wp14="http://schemas.microsoft.com/office/word/2010/wordprocessingDrawing" xmlns:wp="http://schemas.openxmlformats.org/drawingml/2006/wordprocessingDrawing" xmlns:w10="urn:schemas-microsoft-com:office:word" xmlns:w="http://schemas.openxmlformats.org/wordprocessingml/2006/main" xmlns:w14="http://schemas.microsoft.com/office/word/2010/wordml" xmlns:w15="http://schemas.microsoft.com/office/word/2012/wordml" xmlns:w16cex="http://schemas.microsoft.com/office/word/2018/wordml/cex" xmlns:w16cid="http://schemas.microsoft.com/office/word/2016/wordml/cid" xmlns:w16="http://schemas.microsoft.com/office/word/2018/wordml" xmlns:w16du="http://schemas.microsoft.com/office/word/2023/wordml/word16du" xmlns:w16sdtdh="http://schemas.microsoft.com/office/word/2020/wordml/sdtdatahash" xmlns:w16se="http://schemas.microsoft.com/office/word/2015/wordml/symex" xmlns:wpg="http://schemas.microsoft.com/office/word/2010/wordprocessingGroup" xmlns:wpi="http://schemas.microsoft.com/office/word/2010/wordprocessingInk" xmlns:wne="http://schemas.microsoft.com/office/word/2006/wordml" xmlns:wps="http://schemas.microsoft.com/office/word/2010/wordprocessingShape" mc:Ignorable="w14 w15 w16se w16cid w16 w16cex w16sdtdh w16du wp14">
+<w:numbering xmlns:wpc="http://schemas.microsoft.com/office/word/2010/wordprocessingCanvas" xmlns:cx="http://schemas.microsoft.com/office/drawing/2014/chartex" xmlns:cx1="http://schemas.microsoft.com/office/drawing/2015/9/8/chartex" xmlns:cx2="http://schemas.microsoft.com/office/drawing/2015/10/21/chartex" xmlns:cx3="http://schemas.microsoft.com/office/drawing/2016/5/9/chartex" xmlns:cx4="http://schemas.microsoft.com/office/drawing/2016/5/10/chartex" xmlns:cx5="http://schemas.microsoft.com/office/drawing/2016/5/11/chartex" xmlns:cx6="http://schemas.microsoft.com/office/drawing/2016/5/12/chartex" xmlns:cx7="http://schemas.microsoft.com/office/drawing/2016/5/13/chartex" xmlns:cx8="http://schemas.microsoft.com/office/drawing/2016/5/14/chartex" xmlns:mc="http://schemas.openxmlformats.org/markup-compatibility/2006" xmlns:aink="http://schemas.microsoft.com/office/drawing/2016/ink" xmlns:am3d="http://schemas.microsoft.com/office/drawing/2017/model3d" xmlns:o="urn:schemas-microsoft-com:office:office" xmlns:oel="http://schemas.microsoft.com/office/2019/extlst" xmlns:r="http://schemas.openxmlformats.org/officeDocument/2006/relationships" xmlns:m="http://schemas.openxmlformats.org/officeDocument/2006/math" xmlns:v="urn:schemas-microsoft-com:vml" xmlns:wp14="http://schemas.microsoft.com/office/word/2010/wordprocessingDrawing" xmlns:wp="http://schemas.openxmlformats.org/drawingml/2006/wordprocessingDrawing" xmlns:w10="urn:schemas-microsoft-com:office:word" xmlns:w="http://schemas.openxmlformats.org/wordprocessingml/2006/main" xmlns:w14="http://schemas.microsoft.com/office/word/2010/wordml" xmlns:w15="http://schemas.microsoft.com/office/word/2012/wordml" xmlns:w16cex="http://schemas.microsoft.com/office/word/2018/wordml/cex" xmlns:w16cid="http://schemas.microsoft.com/office/word/2016/wordml/cid" xmlns:w16="http://schemas.microsoft.com/office/word/2018/wordml" xmlns:w16du="http://schemas.microsoft.com/office/word/2023/wordml/word16du" xmlns:w16sdtdh="http://schemas.microsoft.com/office/word/2020/wordml/sdtdatahash" xmlns:w16sdtfl="http://schemas.microsoft.com/office/word/2024/wordml/sdtformatlock" xmlns:w16se="http://schemas.microsoft.com/office/word/2015/wordml/symex" xmlns:wpg="http://schemas.microsoft.com/office/word/2010/wordprocessingGroup" xmlns:wpi="http://schemas.microsoft.com/office/word/2010/wordprocessingInk" xmlns:wne="http://schemas.microsoft.com/office/word/2006/wordml" xmlns:wps="http://schemas.microsoft.com/office/word/2010/wordprocessingShape" mc:Ignorable="w14 w15 w16se w16cid w16 w16cex w16sdtdh w16sdtfl w16du wp14">
   <w:abstractNum w:abstractNumId="0" w15:restartNumberingAfterBreak="0">
     <w:nsid w:val="07DC4210"/>
     <w:multiLevelType w:val="hybridMultilevel"/>
@@ -3459,7 +3501,7 @@
 </file>
 
 <file path=word/styles.xml><?xml version="1.0" encoding="utf-8"?>
-<w:styles xmlns:mc="http://schemas.openxmlformats.org/markup-compatibility/2006" xmlns:r="http://schemas.openxmlformats.org/officeDocument/2006/relationships" xmlns:w="http://schemas.openxmlformats.org/wordprocessingml/2006/main" xmlns:w14="http://schemas.microsoft.com/office/word/2010/wordml" xmlns:w15="http://schemas.microsoft.com/office/word/2012/wordml" xmlns:w16cex="http://schemas.microsoft.com/office/word/2018/wordml/cex" xmlns:w16cid="http://schemas.microsoft.com/office/word/2016/wordml/cid" xmlns:w16="http://schemas.microsoft.com/office/word/2018/wordml" xmlns:w16du="http://schemas.microsoft.com/office/word/2023/wordml/word16du" xmlns:w16sdtdh="http://schemas.microsoft.com/office/word/2020/wordml/sdtdatahash" xmlns:w16se="http://schemas.microsoft.com/office/word/2015/wordml/symex" mc:Ignorable="w14 w15 w16se w16cid w16 w16cex w16sdtdh w16du">
+<w:styles xmlns:mc="http://schemas.openxmlformats.org/markup-compatibility/2006" xmlns:r="http://schemas.openxmlformats.org/officeDocument/2006/relationships" xmlns:w="http://schemas.openxmlformats.org/wordprocessingml/2006/main" xmlns:w14="http://schemas.microsoft.com/office/word/2010/wordml" xmlns:w15="http://schemas.microsoft.com/office/word/2012/wordml" xmlns:w16cex="http://schemas.microsoft.com/office/word/2018/wordml/cex" xmlns:w16cid="http://schemas.microsoft.com/office/word/2016/wordml/cid" xmlns:w16="http://schemas.microsoft.com/office/word/2018/wordml" xmlns:w16du="http://schemas.microsoft.com/office/word/2023/wordml/word16du" xmlns:w16sdtdh="http://schemas.microsoft.com/office/word/2020/wordml/sdtdatahash" xmlns:w16sdtfl="http://schemas.microsoft.com/office/word/2024/wordml/sdtformatlock" xmlns:w16se="http://schemas.microsoft.com/office/word/2015/wordml/symex" mc:Ignorable="w14 w15 w16se w16cid w16 w16cex w16sdtdh w16sdtfl w16du">
   <w:docDefaults>
     <w:rPrDefault>
       <w:rPr>

</xml_diff>